<commit_message>
add credits and payments
</commit_message>
<xml_diff>
--- a/PHPWord/invoice.docx
+++ b/PHPWord/invoice.docx
@@ -213,7 +213,7 @@
                 <w:szCs w:val="18"/>
                 <w:lang w:val="en-GB"/>
               </w:rPr>
-              <w:t>LCD Iphone 7+ White</w:t>
+              <w:t>LCD Iphone 7G  White</w:t>
             </w:r>
           </w:p>
         </w:tc>
@@ -257,7 +257,7 @@
                 <w:szCs w:val="18"/>
                 <w:lang w:val="en-GB"/>
               </w:rPr>
-              <w:t>  5500</w:t>
+              <w:t>  4500</w:t>
             </w:r>
           </w:p>
         </w:tc>
@@ -279,7 +279,7 @@
                 <w:szCs w:val="18"/>
                 <w:lang w:val="en-GB"/>
               </w:rPr>
-              <w:t>5500</w:t>
+              <w:t>4500</w:t>
             </w:r>
           </w:p>
         </w:tc>
@@ -465,7 +465,7 @@
                 <w:szCs w:val="18"/>
                 <w:lang w:val="en-GB"/>
               </w:rPr>
-              <w:t xml:space="preserve"> 5500</w:t>
+              <w:t xml:space="preserve"> 4500</w:t>
             </w:r>
           </w:p>
         </w:tc>
@@ -519,7 +519,7 @@
                 <w:szCs w:val="18"/>
                 <w:lang w:val="en-GB"/>
               </w:rPr>
-              <w:t xml:space="preserve"> 5500</w:t>
+              <w:t xml:space="preserve"> 4500</w:t>
             </w:r>
           </w:p>
         </w:tc>
@@ -573,7 +573,7 @@
                 <w:szCs w:val="18"/>
                 <w:lang w:val="en-GB"/>
               </w:rPr>
-              <w:t xml:space="preserve"> 0,0 DA</w:t>
+              <w:t xml:space="preserve"> </w:t>
             </w:r>
           </w:p>
         </w:tc>
@@ -653,7 +653,7 @@
                 <w:szCs w:val="18"/>
                 <w:lang w:val="en-GB"/>
               </w:rPr>
-              <w:t xml:space="preserve"> 20240401000010</w:t>
+              <w:t xml:space="preserve"> 20240507000002</w:t>
             </w:r>
           </w:p>
         </w:tc>
@@ -790,7 +790,7 @@
                 <w:szCs w:val="18"/>
                 <w:lang w:val="en-GB"/>
               </w:rPr>
-              <w:t xml:space="preserve"> 2024/04/01</w:t>
+              <w:t xml:space="preserve"> 2024/05/07</w:t>
             </w:r>
           </w:p>
         </w:tc>

</xml_diff>